<commit_message>
ajout de quizz plus chapitre ORM amélioré
</commit_message>
<xml_diff>
--- a/Nouveau livre/07 Navigation Externe.docx
+++ b/Nouveau livre/07 Navigation Externe.docx
@@ -1,6 +1,6 @@
 
 <file path=word/document.xml><?xml version="1.0" encoding="utf-8"?>
-<w:document xmlns:wpc="http://schemas.microsoft.com/office/word/2010/wordprocessingCanvas" xmlns:cx="http://schemas.microsoft.com/office/drawing/2014/chartex" xmlns:cx1="http://schemas.microsoft.com/office/drawing/2015/9/8/chartex" xmlns:cx2="http://schemas.microsoft.com/office/drawing/2015/10/21/chartex" xmlns:cx3="http://schemas.microsoft.com/office/drawing/2016/5/9/chartex" xmlns:cx4="http://schemas.microsoft.com/office/drawing/2016/5/10/chartex" xmlns:cx5="http://schemas.microsoft.com/office/drawing/2016/5/11/chartex" xmlns:cx6="http://schemas.microsoft.com/office/drawing/2016/5/12/chartex" xmlns:cx7="http://schemas.microsoft.com/office/drawing/2016/5/13/chartex" xmlns:cx8="http://schemas.microsoft.com/office/drawing/2016/5/14/chartex" xmlns:mc="http://schemas.openxmlformats.org/markup-compatibility/2006" xmlns:aink="http://schemas.microsoft.com/office/drawing/2016/ink" xmlns:am3d="http://schemas.microsoft.com/office/drawing/2017/model3d" xmlns:o="urn:schemas-microsoft-com:office:office" xmlns:oel="http://schemas.microsoft.com/office/2019/extlst" xmlns:r="http://schemas.openxmlformats.org/officeDocument/2006/relationships" xmlns:m="http://schemas.openxmlformats.org/officeDocument/2006/math" xmlns:v="urn:schemas-microsoft-com:vml" xmlns:wp14="http://schemas.microsoft.com/office/word/2010/wordprocessingDrawing" xmlns:wp="http://schemas.openxmlformats.org/drawingml/2006/wordprocessingDrawing" xmlns:w10="urn:schemas-microsoft-com:office:word" xmlns:w="http://schemas.openxmlformats.org/wordprocessingml/2006/main" xmlns:w14="http://schemas.microsoft.com/office/word/2010/wordml" xmlns:w15="http://schemas.microsoft.com/office/word/2012/wordml" xmlns:w16cex="http://schemas.microsoft.com/office/word/2018/wordml/cex" xmlns:w16cid="http://schemas.microsoft.com/office/word/2016/wordml/cid" xmlns:w16="http://schemas.microsoft.com/office/word/2018/wordml" xmlns:w16sdtdh="http://schemas.microsoft.com/office/word/2020/wordml/sdtdatahash" xmlns:w16se="http://schemas.microsoft.com/office/word/2015/wordml/symex" xmlns:wpg="http://schemas.microsoft.com/office/word/2010/wordprocessingGroup" xmlns:wpi="http://schemas.microsoft.com/office/word/2010/wordprocessingInk" xmlns:wne="http://schemas.microsoft.com/office/word/2006/wordml" xmlns:wps="http://schemas.microsoft.com/office/word/2010/wordprocessingShape" mc:Ignorable="w14 w15 w16se w16cid w16 w16cex w16sdtdh wp14">
+<w:document xmlns:wpc="http://schemas.microsoft.com/office/word/2010/wordprocessingCanvas" xmlns:cx="http://schemas.microsoft.com/office/drawing/2014/chartex" xmlns:cx1="http://schemas.microsoft.com/office/drawing/2015/9/8/chartex" xmlns:cx2="http://schemas.microsoft.com/office/drawing/2015/10/21/chartex" xmlns:cx3="http://schemas.microsoft.com/office/drawing/2016/5/9/chartex" xmlns:cx4="http://schemas.microsoft.com/office/drawing/2016/5/10/chartex" xmlns:cx5="http://schemas.microsoft.com/office/drawing/2016/5/11/chartex" xmlns:cx6="http://schemas.microsoft.com/office/drawing/2016/5/12/chartex" xmlns:cx7="http://schemas.microsoft.com/office/drawing/2016/5/13/chartex" xmlns:cx8="http://schemas.microsoft.com/office/drawing/2016/5/14/chartex" xmlns:mc="http://schemas.openxmlformats.org/markup-compatibility/2006" xmlns:aink="http://schemas.microsoft.com/office/drawing/2016/ink" xmlns:am3d="http://schemas.microsoft.com/office/drawing/2017/model3d" xmlns:o="urn:schemas-microsoft-com:office:office" xmlns:r="http://schemas.openxmlformats.org/officeDocument/2006/relationships" xmlns:m="http://schemas.openxmlformats.org/officeDocument/2006/math" xmlns:v="urn:schemas-microsoft-com:vml" xmlns:wp14="http://schemas.microsoft.com/office/word/2010/wordprocessingDrawing" xmlns:wp="http://schemas.openxmlformats.org/drawingml/2006/wordprocessingDrawing" xmlns:w10="urn:schemas-microsoft-com:office:word" xmlns:w="http://schemas.openxmlformats.org/wordprocessingml/2006/main" xmlns:w14="http://schemas.microsoft.com/office/word/2010/wordml" xmlns:w15="http://schemas.microsoft.com/office/word/2012/wordml" xmlns:w16cex="http://schemas.microsoft.com/office/word/2018/wordml/cex" xmlns:w16cid="http://schemas.microsoft.com/office/word/2016/wordml/cid" xmlns:w16="http://schemas.microsoft.com/office/word/2018/wordml" xmlns:w16se="http://schemas.microsoft.com/office/word/2015/wordml/symex" xmlns:wpg="http://schemas.microsoft.com/office/word/2010/wordprocessingGroup" xmlns:wpi="http://schemas.microsoft.com/office/word/2010/wordprocessingInk" xmlns:wne="http://schemas.microsoft.com/office/word/2006/wordml" xmlns:wps="http://schemas.microsoft.com/office/word/2010/wordprocessingShape" mc:Ignorable="w14 w15 w16se w16cid w16 w16cex wp14">
   <w:body>
     <w:p>
       <w:pPr>
@@ -20,7 +20,16 @@
     </w:p>
     <w:p>
       <w:r>
-        <w:t>Savoir faire appel à des applications externes</w:t>
+        <w:t xml:space="preserve">Savoir faire appel à des </w:t>
+      </w:r>
+      <w:r>
+        <w:t>contrôleurs</w:t>
+      </w:r>
+      <w:r>
+        <w:t xml:space="preserve"> externes</w:t>
+      </w:r>
+      <w:r>
+        <w:t>.</w:t>
       </w:r>
     </w:p>
     <w:p>
@@ -2613,6 +2622,11 @@
         <w:t>Conclusion</w:t>
       </w:r>
     </w:p>
+    <w:p>
+      <w:r>
+        <w:t>Dans ce chapitre nous avons vu comment faire appel à une ressource externe, comment avoir des droits permettant de bien faire fonctionner une application, notamment en demandant spécifiquement à l'utilisateur les droits nécessaires.</w:t>
+      </w:r>
+    </w:p>
     <w:p/>
     <w:p/>
     <w:p/>
@@ -2644,7 +2658,7 @@
 </file>
 
 <file path=word/endnotes.xml><?xml version="1.0" encoding="utf-8"?>
-<w:endnotes xmlns:wpc="http://schemas.microsoft.com/office/word/2010/wordprocessingCanvas" xmlns:cx="http://schemas.microsoft.com/office/drawing/2014/chartex" xmlns:cx1="http://schemas.microsoft.com/office/drawing/2015/9/8/chartex" xmlns:cx2="http://schemas.microsoft.com/office/drawing/2015/10/21/chartex" xmlns:cx3="http://schemas.microsoft.com/office/drawing/2016/5/9/chartex" xmlns:cx4="http://schemas.microsoft.com/office/drawing/2016/5/10/chartex" xmlns:cx5="http://schemas.microsoft.com/office/drawing/2016/5/11/chartex" xmlns:cx6="http://schemas.microsoft.com/office/drawing/2016/5/12/chartex" xmlns:cx7="http://schemas.microsoft.com/office/drawing/2016/5/13/chartex" xmlns:cx8="http://schemas.microsoft.com/office/drawing/2016/5/14/chartex" xmlns:mc="http://schemas.openxmlformats.org/markup-compatibility/2006" xmlns:aink="http://schemas.microsoft.com/office/drawing/2016/ink" xmlns:am3d="http://schemas.microsoft.com/office/drawing/2017/model3d" xmlns:o="urn:schemas-microsoft-com:office:office" xmlns:oel="http://schemas.microsoft.com/office/2019/extlst" xmlns:r="http://schemas.openxmlformats.org/officeDocument/2006/relationships" xmlns:m="http://schemas.openxmlformats.org/officeDocument/2006/math" xmlns:v="urn:schemas-microsoft-com:vml" xmlns:wp14="http://schemas.microsoft.com/office/word/2010/wordprocessingDrawing" xmlns:wp="http://schemas.openxmlformats.org/drawingml/2006/wordprocessingDrawing" xmlns:w10="urn:schemas-microsoft-com:office:word" xmlns:w="http://schemas.openxmlformats.org/wordprocessingml/2006/main" xmlns:w14="http://schemas.microsoft.com/office/word/2010/wordml" xmlns:w15="http://schemas.microsoft.com/office/word/2012/wordml" xmlns:w16cex="http://schemas.microsoft.com/office/word/2018/wordml/cex" xmlns:w16cid="http://schemas.microsoft.com/office/word/2016/wordml/cid" xmlns:w16="http://schemas.microsoft.com/office/word/2018/wordml" xmlns:w16sdtdh="http://schemas.microsoft.com/office/word/2020/wordml/sdtdatahash" xmlns:w16se="http://schemas.microsoft.com/office/word/2015/wordml/symex" xmlns:wpg="http://schemas.microsoft.com/office/word/2010/wordprocessingGroup" xmlns:wpi="http://schemas.microsoft.com/office/word/2010/wordprocessingInk" xmlns:wne="http://schemas.microsoft.com/office/word/2006/wordml" xmlns:wps="http://schemas.microsoft.com/office/word/2010/wordprocessingShape" mc:Ignorable="w14 w15 w16se w16cid w16 w16cex w16sdtdh wp14">
+<w:endnotes xmlns:wpc="http://schemas.microsoft.com/office/word/2010/wordprocessingCanvas" xmlns:cx="http://schemas.microsoft.com/office/drawing/2014/chartex" xmlns:cx1="http://schemas.microsoft.com/office/drawing/2015/9/8/chartex" xmlns:cx2="http://schemas.microsoft.com/office/drawing/2015/10/21/chartex" xmlns:cx3="http://schemas.microsoft.com/office/drawing/2016/5/9/chartex" xmlns:cx4="http://schemas.microsoft.com/office/drawing/2016/5/10/chartex" xmlns:cx5="http://schemas.microsoft.com/office/drawing/2016/5/11/chartex" xmlns:cx6="http://schemas.microsoft.com/office/drawing/2016/5/12/chartex" xmlns:cx7="http://schemas.microsoft.com/office/drawing/2016/5/13/chartex" xmlns:cx8="http://schemas.microsoft.com/office/drawing/2016/5/14/chartex" xmlns:mc="http://schemas.openxmlformats.org/markup-compatibility/2006" xmlns:aink="http://schemas.microsoft.com/office/drawing/2016/ink" xmlns:am3d="http://schemas.microsoft.com/office/drawing/2017/model3d" xmlns:o="urn:schemas-microsoft-com:office:office" xmlns:r="http://schemas.openxmlformats.org/officeDocument/2006/relationships" xmlns:m="http://schemas.openxmlformats.org/officeDocument/2006/math" xmlns:v="urn:schemas-microsoft-com:vml" xmlns:wp14="http://schemas.microsoft.com/office/word/2010/wordprocessingDrawing" xmlns:wp="http://schemas.openxmlformats.org/drawingml/2006/wordprocessingDrawing" xmlns:w10="urn:schemas-microsoft-com:office:word" xmlns:w="http://schemas.openxmlformats.org/wordprocessingml/2006/main" xmlns:w14="http://schemas.microsoft.com/office/word/2010/wordml" xmlns:w15="http://schemas.microsoft.com/office/word/2012/wordml" xmlns:w16cex="http://schemas.microsoft.com/office/word/2018/wordml/cex" xmlns:w16cid="http://schemas.microsoft.com/office/word/2016/wordml/cid" xmlns:w16="http://schemas.microsoft.com/office/word/2018/wordml" xmlns:w16se="http://schemas.microsoft.com/office/word/2015/wordml/symex" xmlns:wpg="http://schemas.microsoft.com/office/word/2010/wordprocessingGroup" xmlns:wpi="http://schemas.microsoft.com/office/word/2010/wordprocessingInk" xmlns:wne="http://schemas.microsoft.com/office/word/2006/wordml" xmlns:wps="http://schemas.microsoft.com/office/word/2010/wordprocessingShape" mc:Ignorable="w14 w15 w16se w16cid w16 w16cex wp14">
   <w:endnote w:type="separator" w:id="-1">
     <w:p>
       <w:r>
@@ -2665,7 +2679,7 @@
 </file>
 
 <file path=word/footer1.xml><?xml version="1.0" encoding="utf-8"?>
-<w:ftr xmlns:wpc="http://schemas.microsoft.com/office/word/2010/wordprocessingCanvas" xmlns:cx="http://schemas.microsoft.com/office/drawing/2014/chartex" xmlns:cx1="http://schemas.microsoft.com/office/drawing/2015/9/8/chartex" xmlns:cx2="http://schemas.microsoft.com/office/drawing/2015/10/21/chartex" xmlns:cx3="http://schemas.microsoft.com/office/drawing/2016/5/9/chartex" xmlns:cx4="http://schemas.microsoft.com/office/drawing/2016/5/10/chartex" xmlns:cx5="http://schemas.microsoft.com/office/drawing/2016/5/11/chartex" xmlns:cx6="http://schemas.microsoft.com/office/drawing/2016/5/12/chartex" xmlns:cx7="http://schemas.microsoft.com/office/drawing/2016/5/13/chartex" xmlns:cx8="http://schemas.microsoft.com/office/drawing/2016/5/14/chartex" xmlns:mc="http://schemas.openxmlformats.org/markup-compatibility/2006" xmlns:aink="http://schemas.microsoft.com/office/drawing/2016/ink" xmlns:am3d="http://schemas.microsoft.com/office/drawing/2017/model3d" xmlns:o="urn:schemas-microsoft-com:office:office" xmlns:oel="http://schemas.microsoft.com/office/2019/extlst" xmlns:r="http://schemas.openxmlformats.org/officeDocument/2006/relationships" xmlns:m="http://schemas.openxmlformats.org/officeDocument/2006/math" xmlns:v="urn:schemas-microsoft-com:vml" xmlns:wp14="http://schemas.microsoft.com/office/word/2010/wordprocessingDrawing" xmlns:wp="http://schemas.openxmlformats.org/drawingml/2006/wordprocessingDrawing" xmlns:w10="urn:schemas-microsoft-com:office:word" xmlns:w="http://schemas.openxmlformats.org/wordprocessingml/2006/main" xmlns:w14="http://schemas.microsoft.com/office/word/2010/wordml" xmlns:w15="http://schemas.microsoft.com/office/word/2012/wordml" xmlns:w16cex="http://schemas.microsoft.com/office/word/2018/wordml/cex" xmlns:w16cid="http://schemas.microsoft.com/office/word/2016/wordml/cid" xmlns:w16="http://schemas.microsoft.com/office/word/2018/wordml" xmlns:w16sdtdh="http://schemas.microsoft.com/office/word/2020/wordml/sdtdatahash" xmlns:w16se="http://schemas.microsoft.com/office/word/2015/wordml/symex" xmlns:wpg="http://schemas.microsoft.com/office/word/2010/wordprocessingGroup" xmlns:wpi="http://schemas.microsoft.com/office/word/2010/wordprocessingInk" xmlns:wne="http://schemas.microsoft.com/office/word/2006/wordml" xmlns:wps="http://schemas.microsoft.com/office/word/2010/wordprocessingShape" mc:Ignorable="w14 w15 w16se w16cid w16 w16cex w16sdtdh wp14">
+<w:ftr xmlns:wpc="http://schemas.microsoft.com/office/word/2010/wordprocessingCanvas" xmlns:cx="http://schemas.microsoft.com/office/drawing/2014/chartex" xmlns:cx1="http://schemas.microsoft.com/office/drawing/2015/9/8/chartex" xmlns:cx2="http://schemas.microsoft.com/office/drawing/2015/10/21/chartex" xmlns:cx3="http://schemas.microsoft.com/office/drawing/2016/5/9/chartex" xmlns:cx4="http://schemas.microsoft.com/office/drawing/2016/5/10/chartex" xmlns:cx5="http://schemas.microsoft.com/office/drawing/2016/5/11/chartex" xmlns:cx6="http://schemas.microsoft.com/office/drawing/2016/5/12/chartex" xmlns:cx7="http://schemas.microsoft.com/office/drawing/2016/5/13/chartex" xmlns:cx8="http://schemas.microsoft.com/office/drawing/2016/5/14/chartex" xmlns:mc="http://schemas.openxmlformats.org/markup-compatibility/2006" xmlns:aink="http://schemas.microsoft.com/office/drawing/2016/ink" xmlns:am3d="http://schemas.microsoft.com/office/drawing/2017/model3d" xmlns:o="urn:schemas-microsoft-com:office:office" xmlns:r="http://schemas.openxmlformats.org/officeDocument/2006/relationships" xmlns:m="http://schemas.openxmlformats.org/officeDocument/2006/math" xmlns:v="urn:schemas-microsoft-com:vml" xmlns:wp14="http://schemas.microsoft.com/office/word/2010/wordprocessingDrawing" xmlns:wp="http://schemas.openxmlformats.org/drawingml/2006/wordprocessingDrawing" xmlns:w10="urn:schemas-microsoft-com:office:word" xmlns:w="http://schemas.openxmlformats.org/wordprocessingml/2006/main" xmlns:w14="http://schemas.microsoft.com/office/word/2010/wordml" xmlns:w15="http://schemas.microsoft.com/office/word/2012/wordml" xmlns:w16cex="http://schemas.microsoft.com/office/word/2018/wordml/cex" xmlns:w16cid="http://schemas.microsoft.com/office/word/2016/wordml/cid" xmlns:w16="http://schemas.microsoft.com/office/word/2018/wordml" xmlns:w16se="http://schemas.microsoft.com/office/word/2015/wordml/symex" xmlns:wpg="http://schemas.microsoft.com/office/word/2010/wordprocessingGroup" xmlns:wpi="http://schemas.microsoft.com/office/word/2010/wordprocessingInk" xmlns:wne="http://schemas.microsoft.com/office/word/2006/wordml" xmlns:wps="http://schemas.microsoft.com/office/word/2010/wordprocessingShape" mc:Ignorable="w14 w15 w16se w16cid w16 w16cex wp14">
   <w:p>
     <w:pPr>
       <w:pStyle w:val="Pieddepage"/>
@@ -2704,7 +2718,7 @@
 </file>
 
 <file path=word/footer2.xml><?xml version="1.0" encoding="utf-8"?>
-<w:ftr xmlns:wpc="http://schemas.microsoft.com/office/word/2010/wordprocessingCanvas" xmlns:cx="http://schemas.microsoft.com/office/drawing/2014/chartex" xmlns:cx1="http://schemas.microsoft.com/office/drawing/2015/9/8/chartex" xmlns:cx2="http://schemas.microsoft.com/office/drawing/2015/10/21/chartex" xmlns:cx3="http://schemas.microsoft.com/office/drawing/2016/5/9/chartex" xmlns:cx4="http://schemas.microsoft.com/office/drawing/2016/5/10/chartex" xmlns:cx5="http://schemas.microsoft.com/office/drawing/2016/5/11/chartex" xmlns:cx6="http://schemas.microsoft.com/office/drawing/2016/5/12/chartex" xmlns:cx7="http://schemas.microsoft.com/office/drawing/2016/5/13/chartex" xmlns:cx8="http://schemas.microsoft.com/office/drawing/2016/5/14/chartex" xmlns:mc="http://schemas.openxmlformats.org/markup-compatibility/2006" xmlns:aink="http://schemas.microsoft.com/office/drawing/2016/ink" xmlns:am3d="http://schemas.microsoft.com/office/drawing/2017/model3d" xmlns:o="urn:schemas-microsoft-com:office:office" xmlns:oel="http://schemas.microsoft.com/office/2019/extlst" xmlns:r="http://schemas.openxmlformats.org/officeDocument/2006/relationships" xmlns:m="http://schemas.openxmlformats.org/officeDocument/2006/math" xmlns:v="urn:schemas-microsoft-com:vml" xmlns:wp14="http://schemas.microsoft.com/office/word/2010/wordprocessingDrawing" xmlns:wp="http://schemas.openxmlformats.org/drawingml/2006/wordprocessingDrawing" xmlns:w10="urn:schemas-microsoft-com:office:word" xmlns:w="http://schemas.openxmlformats.org/wordprocessingml/2006/main" xmlns:w14="http://schemas.microsoft.com/office/word/2010/wordml" xmlns:w15="http://schemas.microsoft.com/office/word/2012/wordml" xmlns:w16cex="http://schemas.microsoft.com/office/word/2018/wordml/cex" xmlns:w16cid="http://schemas.microsoft.com/office/word/2016/wordml/cid" xmlns:w16="http://schemas.microsoft.com/office/word/2018/wordml" xmlns:w16sdtdh="http://schemas.microsoft.com/office/word/2020/wordml/sdtdatahash" xmlns:w16se="http://schemas.microsoft.com/office/word/2015/wordml/symex" xmlns:wpg="http://schemas.microsoft.com/office/word/2010/wordprocessingGroup" xmlns:wpi="http://schemas.microsoft.com/office/word/2010/wordprocessingInk" xmlns:wne="http://schemas.microsoft.com/office/word/2006/wordml" xmlns:wps="http://schemas.microsoft.com/office/word/2010/wordprocessingShape" mc:Ignorable="w14 w15 w16se w16cid w16 w16cex w16sdtdh wp14">
+<w:ftr xmlns:wpc="http://schemas.microsoft.com/office/word/2010/wordprocessingCanvas" xmlns:cx="http://schemas.microsoft.com/office/drawing/2014/chartex" xmlns:cx1="http://schemas.microsoft.com/office/drawing/2015/9/8/chartex" xmlns:cx2="http://schemas.microsoft.com/office/drawing/2015/10/21/chartex" xmlns:cx3="http://schemas.microsoft.com/office/drawing/2016/5/9/chartex" xmlns:cx4="http://schemas.microsoft.com/office/drawing/2016/5/10/chartex" xmlns:cx5="http://schemas.microsoft.com/office/drawing/2016/5/11/chartex" xmlns:cx6="http://schemas.microsoft.com/office/drawing/2016/5/12/chartex" xmlns:cx7="http://schemas.microsoft.com/office/drawing/2016/5/13/chartex" xmlns:cx8="http://schemas.microsoft.com/office/drawing/2016/5/14/chartex" xmlns:mc="http://schemas.openxmlformats.org/markup-compatibility/2006" xmlns:aink="http://schemas.microsoft.com/office/drawing/2016/ink" xmlns:am3d="http://schemas.microsoft.com/office/drawing/2017/model3d" xmlns:o="urn:schemas-microsoft-com:office:office" xmlns:r="http://schemas.openxmlformats.org/officeDocument/2006/relationships" xmlns:m="http://schemas.openxmlformats.org/officeDocument/2006/math" xmlns:v="urn:schemas-microsoft-com:vml" xmlns:wp14="http://schemas.microsoft.com/office/word/2010/wordprocessingDrawing" xmlns:wp="http://schemas.openxmlformats.org/drawingml/2006/wordprocessingDrawing" xmlns:w10="urn:schemas-microsoft-com:office:word" xmlns:w="http://schemas.openxmlformats.org/wordprocessingml/2006/main" xmlns:w14="http://schemas.microsoft.com/office/word/2010/wordml" xmlns:w15="http://schemas.microsoft.com/office/word/2012/wordml" xmlns:w16cex="http://schemas.microsoft.com/office/word/2018/wordml/cex" xmlns:w16cid="http://schemas.microsoft.com/office/word/2016/wordml/cid" xmlns:w16="http://schemas.microsoft.com/office/word/2018/wordml" xmlns:w16se="http://schemas.microsoft.com/office/word/2015/wordml/symex" xmlns:wpg="http://schemas.microsoft.com/office/word/2010/wordprocessingGroup" xmlns:wpi="http://schemas.microsoft.com/office/word/2010/wordprocessingInk" xmlns:wne="http://schemas.microsoft.com/office/word/2006/wordml" xmlns:wps="http://schemas.microsoft.com/office/word/2010/wordprocessingShape" mc:Ignorable="w14 w15 w16se w16cid w16 w16cex wp14">
   <w:p>
     <w:pPr>
       <w:pStyle w:val="Pieddepage"/>
@@ -2788,7 +2802,7 @@
 </file>
 
 <file path=word/footer3.xml><?xml version="1.0" encoding="utf-8"?>
-<w:ftr xmlns:wpc="http://schemas.microsoft.com/office/word/2010/wordprocessingCanvas" xmlns:cx="http://schemas.microsoft.com/office/drawing/2014/chartex" xmlns:cx1="http://schemas.microsoft.com/office/drawing/2015/9/8/chartex" xmlns:cx2="http://schemas.microsoft.com/office/drawing/2015/10/21/chartex" xmlns:cx3="http://schemas.microsoft.com/office/drawing/2016/5/9/chartex" xmlns:cx4="http://schemas.microsoft.com/office/drawing/2016/5/10/chartex" xmlns:cx5="http://schemas.microsoft.com/office/drawing/2016/5/11/chartex" xmlns:cx6="http://schemas.microsoft.com/office/drawing/2016/5/12/chartex" xmlns:cx7="http://schemas.microsoft.com/office/drawing/2016/5/13/chartex" xmlns:cx8="http://schemas.microsoft.com/office/drawing/2016/5/14/chartex" xmlns:mc="http://schemas.openxmlformats.org/markup-compatibility/2006" xmlns:aink="http://schemas.microsoft.com/office/drawing/2016/ink" xmlns:am3d="http://schemas.microsoft.com/office/drawing/2017/model3d" xmlns:o="urn:schemas-microsoft-com:office:office" xmlns:oel="http://schemas.microsoft.com/office/2019/extlst" xmlns:r="http://schemas.openxmlformats.org/officeDocument/2006/relationships" xmlns:m="http://schemas.openxmlformats.org/officeDocument/2006/math" xmlns:v="urn:schemas-microsoft-com:vml" xmlns:wp14="http://schemas.microsoft.com/office/word/2010/wordprocessingDrawing" xmlns:wp="http://schemas.openxmlformats.org/drawingml/2006/wordprocessingDrawing" xmlns:w10="urn:schemas-microsoft-com:office:word" xmlns:w="http://schemas.openxmlformats.org/wordprocessingml/2006/main" xmlns:w14="http://schemas.microsoft.com/office/word/2010/wordml" xmlns:w15="http://schemas.microsoft.com/office/word/2012/wordml" xmlns:w16cex="http://schemas.microsoft.com/office/word/2018/wordml/cex" xmlns:w16cid="http://schemas.microsoft.com/office/word/2016/wordml/cid" xmlns:w16="http://schemas.microsoft.com/office/word/2018/wordml" xmlns:w16sdtdh="http://schemas.microsoft.com/office/word/2020/wordml/sdtdatahash" xmlns:w16se="http://schemas.microsoft.com/office/word/2015/wordml/symex" xmlns:wpg="http://schemas.microsoft.com/office/word/2010/wordprocessingGroup" xmlns:wpi="http://schemas.microsoft.com/office/word/2010/wordprocessingInk" xmlns:wne="http://schemas.microsoft.com/office/word/2006/wordml" xmlns:wps="http://schemas.microsoft.com/office/word/2010/wordprocessingShape" mc:Ignorable="w14 w15 w16se w16cid w16 w16cex w16sdtdh wp14">
+<w:ftr xmlns:wpc="http://schemas.microsoft.com/office/word/2010/wordprocessingCanvas" xmlns:cx="http://schemas.microsoft.com/office/drawing/2014/chartex" xmlns:cx1="http://schemas.microsoft.com/office/drawing/2015/9/8/chartex" xmlns:cx2="http://schemas.microsoft.com/office/drawing/2015/10/21/chartex" xmlns:cx3="http://schemas.microsoft.com/office/drawing/2016/5/9/chartex" xmlns:cx4="http://schemas.microsoft.com/office/drawing/2016/5/10/chartex" xmlns:cx5="http://schemas.microsoft.com/office/drawing/2016/5/11/chartex" xmlns:cx6="http://schemas.microsoft.com/office/drawing/2016/5/12/chartex" xmlns:cx7="http://schemas.microsoft.com/office/drawing/2016/5/13/chartex" xmlns:cx8="http://schemas.microsoft.com/office/drawing/2016/5/14/chartex" xmlns:mc="http://schemas.openxmlformats.org/markup-compatibility/2006" xmlns:aink="http://schemas.microsoft.com/office/drawing/2016/ink" xmlns:am3d="http://schemas.microsoft.com/office/drawing/2017/model3d" xmlns:o="urn:schemas-microsoft-com:office:office" xmlns:r="http://schemas.openxmlformats.org/officeDocument/2006/relationships" xmlns:m="http://schemas.openxmlformats.org/officeDocument/2006/math" xmlns:v="urn:schemas-microsoft-com:vml" xmlns:wp14="http://schemas.microsoft.com/office/word/2010/wordprocessingDrawing" xmlns:wp="http://schemas.openxmlformats.org/drawingml/2006/wordprocessingDrawing" xmlns:w10="urn:schemas-microsoft-com:office:word" xmlns:w="http://schemas.openxmlformats.org/wordprocessingml/2006/main" xmlns:w14="http://schemas.microsoft.com/office/word/2010/wordml" xmlns:w15="http://schemas.microsoft.com/office/word/2012/wordml" xmlns:w16cex="http://schemas.microsoft.com/office/word/2018/wordml/cex" xmlns:w16cid="http://schemas.microsoft.com/office/word/2016/wordml/cid" xmlns:w16="http://schemas.microsoft.com/office/word/2018/wordml" xmlns:w16se="http://schemas.microsoft.com/office/word/2015/wordml/symex" xmlns:wpg="http://schemas.microsoft.com/office/word/2010/wordprocessingGroup" xmlns:wpi="http://schemas.microsoft.com/office/word/2010/wordprocessingInk" xmlns:wne="http://schemas.microsoft.com/office/word/2006/wordml" xmlns:wps="http://schemas.microsoft.com/office/word/2010/wordprocessingShape" mc:Ignorable="w14 w15 w16se w16cid w16 w16cex wp14">
   <w:p>
     <w:pPr>
       <w:spacing w:after="0" w:line="240" w:lineRule="auto"/>
@@ -2798,7 +2812,7 @@
 </file>
 
 <file path=word/footnotes.xml><?xml version="1.0" encoding="utf-8"?>
-<w:footnotes xmlns:wpc="http://schemas.microsoft.com/office/word/2010/wordprocessingCanvas" xmlns:cx="http://schemas.microsoft.com/office/drawing/2014/chartex" xmlns:cx1="http://schemas.microsoft.com/office/drawing/2015/9/8/chartex" xmlns:cx2="http://schemas.microsoft.com/office/drawing/2015/10/21/chartex" xmlns:cx3="http://schemas.microsoft.com/office/drawing/2016/5/9/chartex" xmlns:cx4="http://schemas.microsoft.com/office/drawing/2016/5/10/chartex" xmlns:cx5="http://schemas.microsoft.com/office/drawing/2016/5/11/chartex" xmlns:cx6="http://schemas.microsoft.com/office/drawing/2016/5/12/chartex" xmlns:cx7="http://schemas.microsoft.com/office/drawing/2016/5/13/chartex" xmlns:cx8="http://schemas.microsoft.com/office/drawing/2016/5/14/chartex" xmlns:mc="http://schemas.openxmlformats.org/markup-compatibility/2006" xmlns:aink="http://schemas.microsoft.com/office/drawing/2016/ink" xmlns:am3d="http://schemas.microsoft.com/office/drawing/2017/model3d" xmlns:o="urn:schemas-microsoft-com:office:office" xmlns:oel="http://schemas.microsoft.com/office/2019/extlst" xmlns:r="http://schemas.openxmlformats.org/officeDocument/2006/relationships" xmlns:m="http://schemas.openxmlformats.org/officeDocument/2006/math" xmlns:v="urn:schemas-microsoft-com:vml" xmlns:wp14="http://schemas.microsoft.com/office/word/2010/wordprocessingDrawing" xmlns:wp="http://schemas.openxmlformats.org/drawingml/2006/wordprocessingDrawing" xmlns:w10="urn:schemas-microsoft-com:office:word" xmlns:w="http://schemas.openxmlformats.org/wordprocessingml/2006/main" xmlns:w14="http://schemas.microsoft.com/office/word/2010/wordml" xmlns:w15="http://schemas.microsoft.com/office/word/2012/wordml" xmlns:w16cex="http://schemas.microsoft.com/office/word/2018/wordml/cex" xmlns:w16cid="http://schemas.microsoft.com/office/word/2016/wordml/cid" xmlns:w16="http://schemas.microsoft.com/office/word/2018/wordml" xmlns:w16sdtdh="http://schemas.microsoft.com/office/word/2020/wordml/sdtdatahash" xmlns:w16se="http://schemas.microsoft.com/office/word/2015/wordml/symex" xmlns:wpg="http://schemas.microsoft.com/office/word/2010/wordprocessingGroup" xmlns:wpi="http://schemas.microsoft.com/office/word/2010/wordprocessingInk" xmlns:wne="http://schemas.microsoft.com/office/word/2006/wordml" xmlns:wps="http://schemas.microsoft.com/office/word/2010/wordprocessingShape" mc:Ignorable="w14 w15 w16se w16cid w16 w16cex w16sdtdh wp14">
+<w:footnotes xmlns:wpc="http://schemas.microsoft.com/office/word/2010/wordprocessingCanvas" xmlns:cx="http://schemas.microsoft.com/office/drawing/2014/chartex" xmlns:cx1="http://schemas.microsoft.com/office/drawing/2015/9/8/chartex" xmlns:cx2="http://schemas.microsoft.com/office/drawing/2015/10/21/chartex" xmlns:cx3="http://schemas.microsoft.com/office/drawing/2016/5/9/chartex" xmlns:cx4="http://schemas.microsoft.com/office/drawing/2016/5/10/chartex" xmlns:cx5="http://schemas.microsoft.com/office/drawing/2016/5/11/chartex" xmlns:cx6="http://schemas.microsoft.com/office/drawing/2016/5/12/chartex" xmlns:cx7="http://schemas.microsoft.com/office/drawing/2016/5/13/chartex" xmlns:cx8="http://schemas.microsoft.com/office/drawing/2016/5/14/chartex" xmlns:mc="http://schemas.openxmlformats.org/markup-compatibility/2006" xmlns:aink="http://schemas.microsoft.com/office/drawing/2016/ink" xmlns:am3d="http://schemas.microsoft.com/office/drawing/2017/model3d" xmlns:o="urn:schemas-microsoft-com:office:office" xmlns:r="http://schemas.openxmlformats.org/officeDocument/2006/relationships" xmlns:m="http://schemas.openxmlformats.org/officeDocument/2006/math" xmlns:v="urn:schemas-microsoft-com:vml" xmlns:wp14="http://schemas.microsoft.com/office/word/2010/wordprocessingDrawing" xmlns:wp="http://schemas.openxmlformats.org/drawingml/2006/wordprocessingDrawing" xmlns:w10="urn:schemas-microsoft-com:office:word" xmlns:w="http://schemas.openxmlformats.org/wordprocessingml/2006/main" xmlns:w14="http://schemas.microsoft.com/office/word/2010/wordml" xmlns:w15="http://schemas.microsoft.com/office/word/2012/wordml" xmlns:w16cex="http://schemas.microsoft.com/office/word/2018/wordml/cex" xmlns:w16cid="http://schemas.microsoft.com/office/word/2016/wordml/cid" xmlns:w16="http://schemas.microsoft.com/office/word/2018/wordml" xmlns:w16se="http://schemas.microsoft.com/office/word/2015/wordml/symex" xmlns:wpg="http://schemas.microsoft.com/office/word/2010/wordprocessingGroup" xmlns:wpi="http://schemas.microsoft.com/office/word/2010/wordprocessingInk" xmlns:wne="http://schemas.microsoft.com/office/word/2006/wordml" xmlns:wps="http://schemas.microsoft.com/office/word/2010/wordprocessingShape" mc:Ignorable="w14 w15 w16se w16cid w16 w16cex wp14">
   <w:footnote w:type="separator" w:id="-1">
     <w:p>
       <w:r>
@@ -2819,7 +2833,7 @@
 </file>
 
 <file path=word/header1.xml><?xml version="1.0" encoding="utf-8"?>
-<w:hdr xmlns:wpc="http://schemas.microsoft.com/office/word/2010/wordprocessingCanvas" xmlns:cx="http://schemas.microsoft.com/office/drawing/2014/chartex" xmlns:cx1="http://schemas.microsoft.com/office/drawing/2015/9/8/chartex" xmlns:cx2="http://schemas.microsoft.com/office/drawing/2015/10/21/chartex" xmlns:cx3="http://schemas.microsoft.com/office/drawing/2016/5/9/chartex" xmlns:cx4="http://schemas.microsoft.com/office/drawing/2016/5/10/chartex" xmlns:cx5="http://schemas.microsoft.com/office/drawing/2016/5/11/chartex" xmlns:cx6="http://schemas.microsoft.com/office/drawing/2016/5/12/chartex" xmlns:cx7="http://schemas.microsoft.com/office/drawing/2016/5/13/chartex" xmlns:cx8="http://schemas.microsoft.com/office/drawing/2016/5/14/chartex" xmlns:mc="http://schemas.openxmlformats.org/markup-compatibility/2006" xmlns:aink="http://schemas.microsoft.com/office/drawing/2016/ink" xmlns:am3d="http://schemas.microsoft.com/office/drawing/2017/model3d" xmlns:o="urn:schemas-microsoft-com:office:office" xmlns:oel="http://schemas.microsoft.com/office/2019/extlst" xmlns:r="http://schemas.openxmlformats.org/officeDocument/2006/relationships" xmlns:m="http://schemas.openxmlformats.org/officeDocument/2006/math" xmlns:v="urn:schemas-microsoft-com:vml" xmlns:wp14="http://schemas.microsoft.com/office/word/2010/wordprocessingDrawing" xmlns:wp="http://schemas.openxmlformats.org/drawingml/2006/wordprocessingDrawing" xmlns:w10="urn:schemas-microsoft-com:office:word" xmlns:w="http://schemas.openxmlformats.org/wordprocessingml/2006/main" xmlns:w14="http://schemas.microsoft.com/office/word/2010/wordml" xmlns:w15="http://schemas.microsoft.com/office/word/2012/wordml" xmlns:w16cex="http://schemas.microsoft.com/office/word/2018/wordml/cex" xmlns:w16cid="http://schemas.microsoft.com/office/word/2016/wordml/cid" xmlns:w16="http://schemas.microsoft.com/office/word/2018/wordml" xmlns:w16sdtdh="http://schemas.microsoft.com/office/word/2020/wordml/sdtdatahash" xmlns:w16se="http://schemas.microsoft.com/office/word/2015/wordml/symex" xmlns:wpg="http://schemas.microsoft.com/office/word/2010/wordprocessingGroup" xmlns:wpi="http://schemas.microsoft.com/office/word/2010/wordprocessingInk" xmlns:wne="http://schemas.microsoft.com/office/word/2006/wordml" xmlns:wps="http://schemas.microsoft.com/office/word/2010/wordprocessingShape" mc:Ignorable="w14 w15 w16se w16cid w16 w16cex w16sdtdh wp14">
+<w:hdr xmlns:wpc="http://schemas.microsoft.com/office/word/2010/wordprocessingCanvas" xmlns:cx="http://schemas.microsoft.com/office/drawing/2014/chartex" xmlns:cx1="http://schemas.microsoft.com/office/drawing/2015/9/8/chartex" xmlns:cx2="http://schemas.microsoft.com/office/drawing/2015/10/21/chartex" xmlns:cx3="http://schemas.microsoft.com/office/drawing/2016/5/9/chartex" xmlns:cx4="http://schemas.microsoft.com/office/drawing/2016/5/10/chartex" xmlns:cx5="http://schemas.microsoft.com/office/drawing/2016/5/11/chartex" xmlns:cx6="http://schemas.microsoft.com/office/drawing/2016/5/12/chartex" xmlns:cx7="http://schemas.microsoft.com/office/drawing/2016/5/13/chartex" xmlns:cx8="http://schemas.microsoft.com/office/drawing/2016/5/14/chartex" xmlns:mc="http://schemas.openxmlformats.org/markup-compatibility/2006" xmlns:aink="http://schemas.microsoft.com/office/drawing/2016/ink" xmlns:am3d="http://schemas.microsoft.com/office/drawing/2017/model3d" xmlns:o="urn:schemas-microsoft-com:office:office" xmlns:r="http://schemas.openxmlformats.org/officeDocument/2006/relationships" xmlns:m="http://schemas.openxmlformats.org/officeDocument/2006/math" xmlns:v="urn:schemas-microsoft-com:vml" xmlns:wp14="http://schemas.microsoft.com/office/word/2010/wordprocessingDrawing" xmlns:wp="http://schemas.openxmlformats.org/drawingml/2006/wordprocessingDrawing" xmlns:w10="urn:schemas-microsoft-com:office:word" xmlns:w="http://schemas.openxmlformats.org/wordprocessingml/2006/main" xmlns:w14="http://schemas.microsoft.com/office/word/2010/wordml" xmlns:w15="http://schemas.microsoft.com/office/word/2012/wordml" xmlns:w16cex="http://schemas.microsoft.com/office/word/2018/wordml/cex" xmlns:w16cid="http://schemas.microsoft.com/office/word/2016/wordml/cid" xmlns:w16="http://schemas.microsoft.com/office/word/2018/wordml" xmlns:w16se="http://schemas.microsoft.com/office/word/2015/wordml/symex" xmlns:wpg="http://schemas.microsoft.com/office/word/2010/wordprocessingGroup" xmlns:wpi="http://schemas.microsoft.com/office/word/2010/wordprocessingInk" xmlns:wne="http://schemas.microsoft.com/office/word/2006/wordml" xmlns:wps="http://schemas.microsoft.com/office/word/2010/wordprocessingShape" mc:Ignorable="w14 w15 w16se w16cid w16 w16cex wp14">
   <w:p>
     <w:pPr>
       <w:pStyle w:val="En-tte"/>
@@ -2830,7 +2844,7 @@
 </file>
 
 <file path=word/header2.xml><?xml version="1.0" encoding="utf-8"?>
-<w:hdr xmlns:wpc="http://schemas.microsoft.com/office/word/2010/wordprocessingCanvas" xmlns:cx="http://schemas.microsoft.com/office/drawing/2014/chartex" xmlns:cx1="http://schemas.microsoft.com/office/drawing/2015/9/8/chartex" xmlns:cx2="http://schemas.microsoft.com/office/drawing/2015/10/21/chartex" xmlns:cx3="http://schemas.microsoft.com/office/drawing/2016/5/9/chartex" xmlns:cx4="http://schemas.microsoft.com/office/drawing/2016/5/10/chartex" xmlns:cx5="http://schemas.microsoft.com/office/drawing/2016/5/11/chartex" xmlns:cx6="http://schemas.microsoft.com/office/drawing/2016/5/12/chartex" xmlns:cx7="http://schemas.microsoft.com/office/drawing/2016/5/13/chartex" xmlns:cx8="http://schemas.microsoft.com/office/drawing/2016/5/14/chartex" xmlns:mc="http://schemas.openxmlformats.org/markup-compatibility/2006" xmlns:aink="http://schemas.microsoft.com/office/drawing/2016/ink" xmlns:am3d="http://schemas.microsoft.com/office/drawing/2017/model3d" xmlns:o="urn:schemas-microsoft-com:office:office" xmlns:oel="http://schemas.microsoft.com/office/2019/extlst" xmlns:r="http://schemas.openxmlformats.org/officeDocument/2006/relationships" xmlns:m="http://schemas.openxmlformats.org/officeDocument/2006/math" xmlns:v="urn:schemas-microsoft-com:vml" xmlns:wp14="http://schemas.microsoft.com/office/word/2010/wordprocessingDrawing" xmlns:wp="http://schemas.openxmlformats.org/drawingml/2006/wordprocessingDrawing" xmlns:w10="urn:schemas-microsoft-com:office:word" xmlns:w="http://schemas.openxmlformats.org/wordprocessingml/2006/main" xmlns:w14="http://schemas.microsoft.com/office/word/2010/wordml" xmlns:w15="http://schemas.microsoft.com/office/word/2012/wordml" xmlns:w16cex="http://schemas.microsoft.com/office/word/2018/wordml/cex" xmlns:w16cid="http://schemas.microsoft.com/office/word/2016/wordml/cid" xmlns:w16="http://schemas.microsoft.com/office/word/2018/wordml" xmlns:w16sdtdh="http://schemas.microsoft.com/office/word/2020/wordml/sdtdatahash" xmlns:w16se="http://schemas.microsoft.com/office/word/2015/wordml/symex" xmlns:wpg="http://schemas.microsoft.com/office/word/2010/wordprocessingGroup" xmlns:wpi="http://schemas.microsoft.com/office/word/2010/wordprocessingInk" xmlns:wne="http://schemas.microsoft.com/office/word/2006/wordml" xmlns:wps="http://schemas.microsoft.com/office/word/2010/wordprocessingShape" mc:Ignorable="w14 w15 w16se w16cid w16 w16cex w16sdtdh wp14">
+<w:hdr xmlns:wpc="http://schemas.microsoft.com/office/word/2010/wordprocessingCanvas" xmlns:cx="http://schemas.microsoft.com/office/drawing/2014/chartex" xmlns:cx1="http://schemas.microsoft.com/office/drawing/2015/9/8/chartex" xmlns:cx2="http://schemas.microsoft.com/office/drawing/2015/10/21/chartex" xmlns:cx3="http://schemas.microsoft.com/office/drawing/2016/5/9/chartex" xmlns:cx4="http://schemas.microsoft.com/office/drawing/2016/5/10/chartex" xmlns:cx5="http://schemas.microsoft.com/office/drawing/2016/5/11/chartex" xmlns:cx6="http://schemas.microsoft.com/office/drawing/2016/5/12/chartex" xmlns:cx7="http://schemas.microsoft.com/office/drawing/2016/5/13/chartex" xmlns:cx8="http://schemas.microsoft.com/office/drawing/2016/5/14/chartex" xmlns:mc="http://schemas.openxmlformats.org/markup-compatibility/2006" xmlns:aink="http://schemas.microsoft.com/office/drawing/2016/ink" xmlns:am3d="http://schemas.microsoft.com/office/drawing/2017/model3d" xmlns:o="urn:schemas-microsoft-com:office:office" xmlns:r="http://schemas.openxmlformats.org/officeDocument/2006/relationships" xmlns:m="http://schemas.openxmlformats.org/officeDocument/2006/math" xmlns:v="urn:schemas-microsoft-com:vml" xmlns:wp14="http://schemas.microsoft.com/office/word/2010/wordprocessingDrawing" xmlns:wp="http://schemas.openxmlformats.org/drawingml/2006/wordprocessingDrawing" xmlns:w10="urn:schemas-microsoft-com:office:word" xmlns:w="http://schemas.openxmlformats.org/wordprocessingml/2006/main" xmlns:w14="http://schemas.microsoft.com/office/word/2010/wordml" xmlns:w15="http://schemas.microsoft.com/office/word/2012/wordml" xmlns:w16cex="http://schemas.microsoft.com/office/word/2018/wordml/cex" xmlns:w16cid="http://schemas.microsoft.com/office/word/2016/wordml/cid" xmlns:w16="http://schemas.microsoft.com/office/word/2018/wordml" xmlns:w16se="http://schemas.microsoft.com/office/word/2015/wordml/symex" xmlns:wpg="http://schemas.microsoft.com/office/word/2010/wordprocessingGroup" xmlns:wpi="http://schemas.microsoft.com/office/word/2010/wordprocessingInk" xmlns:wne="http://schemas.microsoft.com/office/word/2006/wordml" xmlns:wps="http://schemas.microsoft.com/office/word/2010/wordprocessingShape" mc:Ignorable="w14 w15 w16se w16cid w16 w16cex wp14">
   <w:p>
     <w:pPr>
       <w:pStyle w:val="En-tte"/>
@@ -2858,7 +2872,7 @@
 </file>
 
 <file path=word/numbering.xml><?xml version="1.0" encoding="utf-8"?>
-<w:numbering xmlns:wpc="http://schemas.microsoft.com/office/word/2010/wordprocessingCanvas" xmlns:cx="http://schemas.microsoft.com/office/drawing/2014/chartex" xmlns:cx1="http://schemas.microsoft.com/office/drawing/2015/9/8/chartex" xmlns:cx2="http://schemas.microsoft.com/office/drawing/2015/10/21/chartex" xmlns:cx3="http://schemas.microsoft.com/office/drawing/2016/5/9/chartex" xmlns:cx4="http://schemas.microsoft.com/office/drawing/2016/5/10/chartex" xmlns:cx5="http://schemas.microsoft.com/office/drawing/2016/5/11/chartex" xmlns:cx6="http://schemas.microsoft.com/office/drawing/2016/5/12/chartex" xmlns:cx7="http://schemas.microsoft.com/office/drawing/2016/5/13/chartex" xmlns:cx8="http://schemas.microsoft.com/office/drawing/2016/5/14/chartex" xmlns:mc="http://schemas.openxmlformats.org/markup-compatibility/2006" xmlns:aink="http://schemas.microsoft.com/office/drawing/2016/ink" xmlns:am3d="http://schemas.microsoft.com/office/drawing/2017/model3d" xmlns:o="urn:schemas-microsoft-com:office:office" xmlns:oel="http://schemas.microsoft.com/office/2019/extlst" xmlns:r="http://schemas.openxmlformats.org/officeDocument/2006/relationships" xmlns:m="http://schemas.openxmlformats.org/officeDocument/2006/math" xmlns:v="urn:schemas-microsoft-com:vml" xmlns:wp14="http://schemas.microsoft.com/office/word/2010/wordprocessingDrawing" xmlns:wp="http://schemas.openxmlformats.org/drawingml/2006/wordprocessingDrawing" xmlns:w10="urn:schemas-microsoft-com:office:word" xmlns:w="http://schemas.openxmlformats.org/wordprocessingml/2006/main" xmlns:w14="http://schemas.microsoft.com/office/word/2010/wordml" xmlns:w15="http://schemas.microsoft.com/office/word/2012/wordml" xmlns:w16cex="http://schemas.microsoft.com/office/word/2018/wordml/cex" xmlns:w16cid="http://schemas.microsoft.com/office/word/2016/wordml/cid" xmlns:w16="http://schemas.microsoft.com/office/word/2018/wordml" xmlns:w16sdtdh="http://schemas.microsoft.com/office/word/2020/wordml/sdtdatahash" xmlns:w16se="http://schemas.microsoft.com/office/word/2015/wordml/symex" xmlns:wpg="http://schemas.microsoft.com/office/word/2010/wordprocessingGroup" xmlns:wpi="http://schemas.microsoft.com/office/word/2010/wordprocessingInk" xmlns:wne="http://schemas.microsoft.com/office/word/2006/wordml" xmlns:wps="http://schemas.microsoft.com/office/word/2010/wordprocessingShape" mc:Ignorable="w14 w15 w16se w16cid w16 w16cex w16sdtdh wp14">
+<w:numbering xmlns:wpc="http://schemas.microsoft.com/office/word/2010/wordprocessingCanvas" xmlns:cx="http://schemas.microsoft.com/office/drawing/2014/chartex" xmlns:cx1="http://schemas.microsoft.com/office/drawing/2015/9/8/chartex" xmlns:cx2="http://schemas.microsoft.com/office/drawing/2015/10/21/chartex" xmlns:cx3="http://schemas.microsoft.com/office/drawing/2016/5/9/chartex" xmlns:cx4="http://schemas.microsoft.com/office/drawing/2016/5/10/chartex" xmlns:cx5="http://schemas.microsoft.com/office/drawing/2016/5/11/chartex" xmlns:cx6="http://schemas.microsoft.com/office/drawing/2016/5/12/chartex" xmlns:cx7="http://schemas.microsoft.com/office/drawing/2016/5/13/chartex" xmlns:cx8="http://schemas.microsoft.com/office/drawing/2016/5/14/chartex" xmlns:mc="http://schemas.openxmlformats.org/markup-compatibility/2006" xmlns:aink="http://schemas.microsoft.com/office/drawing/2016/ink" xmlns:am3d="http://schemas.microsoft.com/office/drawing/2017/model3d" xmlns:o="urn:schemas-microsoft-com:office:office" xmlns:r="http://schemas.openxmlformats.org/officeDocument/2006/relationships" xmlns:m="http://schemas.openxmlformats.org/officeDocument/2006/math" xmlns:v="urn:schemas-microsoft-com:vml" xmlns:wp14="http://schemas.microsoft.com/office/word/2010/wordprocessingDrawing" xmlns:wp="http://schemas.openxmlformats.org/drawingml/2006/wordprocessingDrawing" xmlns:w10="urn:schemas-microsoft-com:office:word" xmlns:w="http://schemas.openxmlformats.org/wordprocessingml/2006/main" xmlns:w14="http://schemas.microsoft.com/office/word/2010/wordml" xmlns:w15="http://schemas.microsoft.com/office/word/2012/wordml" xmlns:w16cex="http://schemas.microsoft.com/office/word/2018/wordml/cex" xmlns:w16cid="http://schemas.microsoft.com/office/word/2016/wordml/cid" xmlns:w16="http://schemas.microsoft.com/office/word/2018/wordml" xmlns:w16se="http://schemas.microsoft.com/office/word/2015/wordml/symex" xmlns:wpg="http://schemas.microsoft.com/office/word/2010/wordprocessingGroup" xmlns:wpi="http://schemas.microsoft.com/office/word/2010/wordprocessingInk" xmlns:wne="http://schemas.microsoft.com/office/word/2006/wordml" xmlns:wps="http://schemas.microsoft.com/office/word/2010/wordprocessingShape" mc:Ignorable="w14 w15 w16se w16cid w16 w16cex wp14">
   <w:abstractNum w:abstractNumId="0" w15:restartNumberingAfterBreak="0">
     <w:nsid w:val="FFFFFF7C"/>
     <w:multiLevelType w:val="singleLevel"/>
@@ -5130,70 +5144,70 @@
       </w:rPr>
     </w:lvl>
   </w:abstractNum>
-  <w:num w:numId="1" w16cid:durableId="1078871276">
+  <w:num w:numId="1">
     <w:abstractNumId w:val="28"/>
   </w:num>
-  <w:num w:numId="2" w16cid:durableId="521163157">
+  <w:num w:numId="2">
     <w:abstractNumId w:val="12"/>
   </w:num>
-  <w:num w:numId="3" w16cid:durableId="1647008997">
+  <w:num w:numId="3">
     <w:abstractNumId w:val="14"/>
   </w:num>
-  <w:num w:numId="4" w16cid:durableId="1218736509">
+  <w:num w:numId="4">
     <w:abstractNumId w:val="23"/>
   </w:num>
-  <w:num w:numId="5" w16cid:durableId="479541609">
+  <w:num w:numId="5">
     <w:abstractNumId w:val="17"/>
   </w:num>
-  <w:num w:numId="6" w16cid:durableId="1431242489">
+  <w:num w:numId="6">
     <w:abstractNumId w:val="22"/>
   </w:num>
-  <w:num w:numId="7" w16cid:durableId="1855610815">
+  <w:num w:numId="7">
     <w:abstractNumId w:val="13"/>
   </w:num>
-  <w:num w:numId="8" w16cid:durableId="786125422">
+  <w:num w:numId="8">
     <w:abstractNumId w:val="18"/>
   </w:num>
-  <w:num w:numId="9" w16cid:durableId="696735423">
+  <w:num w:numId="9">
     <w:abstractNumId w:val="8"/>
   </w:num>
-  <w:num w:numId="10" w16cid:durableId="393166392">
+  <w:num w:numId="10">
     <w:abstractNumId w:val="3"/>
   </w:num>
-  <w:num w:numId="11" w16cid:durableId="1181623516">
+  <w:num w:numId="11">
     <w:abstractNumId w:val="2"/>
   </w:num>
-  <w:num w:numId="12" w16cid:durableId="932863296">
+  <w:num w:numId="12">
     <w:abstractNumId w:val="1"/>
   </w:num>
-  <w:num w:numId="13" w16cid:durableId="33821186">
+  <w:num w:numId="13">
     <w:abstractNumId w:val="0"/>
   </w:num>
-  <w:num w:numId="14" w16cid:durableId="2064475725">
+  <w:num w:numId="14">
     <w:abstractNumId w:val="9"/>
   </w:num>
-  <w:num w:numId="15" w16cid:durableId="1161430944">
+  <w:num w:numId="15">
     <w:abstractNumId w:val="7"/>
   </w:num>
-  <w:num w:numId="16" w16cid:durableId="365642771">
+  <w:num w:numId="16">
     <w:abstractNumId w:val="6"/>
   </w:num>
-  <w:num w:numId="17" w16cid:durableId="1787888369">
+  <w:num w:numId="17">
     <w:abstractNumId w:val="5"/>
   </w:num>
-  <w:num w:numId="18" w16cid:durableId="538518201">
+  <w:num w:numId="18">
     <w:abstractNumId w:val="4"/>
   </w:num>
-  <w:num w:numId="19" w16cid:durableId="534732443">
+  <w:num w:numId="19">
     <w:abstractNumId w:val="26"/>
   </w:num>
-  <w:num w:numId="20" w16cid:durableId="2100321805">
+  <w:num w:numId="20">
     <w:abstractNumId w:val="19"/>
   </w:num>
-  <w:num w:numId="21" w16cid:durableId="1934194857">
+  <w:num w:numId="21">
     <w:abstractNumId w:val="24"/>
   </w:num>
-  <w:num w:numId="22" w16cid:durableId="768357383">
+  <w:num w:numId="22">
     <w:abstractNumId w:val="10"/>
     <w:lvlOverride w:ilvl="0">
       <w:lvl w:ilvl="0">
@@ -5218,25 +5232,25 @@
       </w:lvl>
     </w:lvlOverride>
   </w:num>
-  <w:num w:numId="23" w16cid:durableId="1071078869">
+  <w:num w:numId="23">
     <w:abstractNumId w:val="11"/>
   </w:num>
-  <w:num w:numId="24" w16cid:durableId="326594920">
+  <w:num w:numId="24">
     <w:abstractNumId w:val="25"/>
   </w:num>
-  <w:num w:numId="25" w16cid:durableId="817501558">
+  <w:num w:numId="25">
     <w:abstractNumId w:val="27"/>
   </w:num>
-  <w:num w:numId="26" w16cid:durableId="590965792">
+  <w:num w:numId="26">
     <w:abstractNumId w:val="20"/>
   </w:num>
-  <w:num w:numId="27" w16cid:durableId="80756988">
+  <w:num w:numId="27">
     <w:abstractNumId w:val="16"/>
   </w:num>
-  <w:num w:numId="28" w16cid:durableId="134385">
+  <w:num w:numId="28">
     <w:abstractNumId w:val="15"/>
   </w:num>
-  <w:num w:numId="29" w16cid:durableId="274021860">
+  <w:num w:numId="29">
     <w:abstractNumId w:val="21"/>
   </w:num>
   <w:numIdMacAtCleanup w:val="18"/>
@@ -5244,7 +5258,7 @@
 </file>
 
 <file path=word/styles.xml><?xml version="1.0" encoding="utf-8"?>
-<w:styles xmlns:mc="http://schemas.openxmlformats.org/markup-compatibility/2006" xmlns:r="http://schemas.openxmlformats.org/officeDocument/2006/relationships" xmlns:w="http://schemas.openxmlformats.org/wordprocessingml/2006/main" xmlns:w14="http://schemas.microsoft.com/office/word/2010/wordml" xmlns:w15="http://schemas.microsoft.com/office/word/2012/wordml" xmlns:w16cex="http://schemas.microsoft.com/office/word/2018/wordml/cex" xmlns:w16cid="http://schemas.microsoft.com/office/word/2016/wordml/cid" xmlns:w16="http://schemas.microsoft.com/office/word/2018/wordml" xmlns:w16sdtdh="http://schemas.microsoft.com/office/word/2020/wordml/sdtdatahash" xmlns:w16se="http://schemas.microsoft.com/office/word/2015/wordml/symex" mc:Ignorable="w14 w15 w16se w16cid w16 w16cex w16sdtdh">
+<w:styles xmlns:mc="http://schemas.openxmlformats.org/markup-compatibility/2006" xmlns:r="http://schemas.openxmlformats.org/officeDocument/2006/relationships" xmlns:w="http://schemas.openxmlformats.org/wordprocessingml/2006/main" xmlns:w14="http://schemas.microsoft.com/office/word/2010/wordml" xmlns:w15="http://schemas.microsoft.com/office/word/2012/wordml" xmlns:w16cex="http://schemas.microsoft.com/office/word/2018/wordml/cex" xmlns:w16cid="http://schemas.microsoft.com/office/word/2016/wordml/cid" xmlns:w16="http://schemas.microsoft.com/office/word/2018/wordml" xmlns:w16se="http://schemas.microsoft.com/office/word/2015/wordml/symex" mc:Ignorable="w14 w15 w16se w16cid w16 w16cex">
   <w:docDefaults>
     <w:rPrDefault>
       <w:rPr>
@@ -10534,6 +10548,19 @@
 </file>
 
 <file path=customXml/item1.xml><?xml version="1.0" encoding="utf-8"?>
+<?mso-contentType ?>
+<FormTemplates xmlns="http://schemas.microsoft.com/sharepoint/v3/contenttype/forms">
+  <Display>DocumentLibraryForm</Display>
+  <Edit>DocumentLibraryForm</Edit>
+  <New>DocumentLibraryForm</New>
+</FormTemplates>
+</file>
+
+<file path=customXml/item2.xml><?xml version="1.0" encoding="utf-8"?>
+<b:Sources xmlns:b="http://schemas.openxmlformats.org/officeDocument/2006/bibliography" xmlns="http://schemas.openxmlformats.org/officeDocument/2006/bibliography" SelectedStyle="\APA.XSL" StyleName="APA"/>
+</file>
+
+<file path=customXml/item3.xml><?xml version="1.0" encoding="utf-8"?>
 <ct:contentTypeSchema xmlns:ct="http://schemas.microsoft.com/office/2006/metadata/contentType" xmlns:ma="http://schemas.microsoft.com/office/2006/metadata/properties/metaAttributes" ct:_="" ma:_="" ma:contentTypeName="Document" ma:contentTypeID="0x010100043598E02F31D1479DB5040D7C7046BD" ma:contentTypeVersion="8" ma:contentTypeDescription="Crée un document." ma:contentTypeScope="" ma:versionID="128ee2b7e42aa79a000c99d67b322d4d">
   <xsd:schema xmlns:xsd="http://www.w3.org/2001/XMLSchema" xmlns:xs="http://www.w3.org/2001/XMLSchema" xmlns:p="http://schemas.microsoft.com/office/2006/metadata/properties" xmlns:ns2="e69f3429-5dab-4e30-b6fc-6f1fb6bf7d4c" targetNamespace="http://schemas.microsoft.com/office/2006/metadata/properties" ma:root="true" ma:fieldsID="7836065c6a44af92932d37190ee549fb" ns2:_="">
     <xsd:import namespace="e69f3429-5dab-4e30-b6fc-6f1fb6bf7d4c"/>
@@ -10703,19 +10730,6 @@
 </ct:contentTypeSchema>
 </file>
 
-<file path=customXml/item2.xml><?xml version="1.0" encoding="utf-8"?>
-<b:Sources xmlns:b="http://schemas.openxmlformats.org/officeDocument/2006/bibliography" xmlns="http://schemas.openxmlformats.org/officeDocument/2006/bibliography" SelectedStyle="\APA.XSL" StyleName="APA"/>
-</file>
-
-<file path=customXml/item3.xml><?xml version="1.0" encoding="utf-8"?>
-<?mso-contentType ?>
-<FormTemplates xmlns="http://schemas.microsoft.com/sharepoint/v3/contenttype/forms">
-  <Display>DocumentLibraryForm</Display>
-  <Edit>DocumentLibraryForm</Edit>
-  <New>DocumentLibraryForm</New>
-</FormTemplates>
-</file>
-
 <file path=customXml/item4.xml><?xml version="1.0" encoding="utf-8"?>
 <p:properties xmlns:p="http://schemas.microsoft.com/office/2006/metadata/properties" xmlns:xsi="http://www.w3.org/2001/XMLSchema-instance" xmlns:pc="http://schemas.microsoft.com/office/infopath/2007/PartnerControls">
   <documentManagement/>
@@ -10723,6 +10737,22 @@
 </file>
 
 <file path=customXml/itemProps1.xml><?xml version="1.0" encoding="utf-8"?>
+<ds:datastoreItem xmlns:ds="http://schemas.openxmlformats.org/officeDocument/2006/customXml" ds:itemID="{42147BD2-FB94-4B5A-8697-6D227E5169FD}">
+  <ds:schemaRefs>
+    <ds:schemaRef ds:uri="http://schemas.microsoft.com/sharepoint/v3/contenttype/forms"/>
+  </ds:schemaRefs>
+</ds:datastoreItem>
+</file>
+
+<file path=customXml/itemProps2.xml><?xml version="1.0" encoding="utf-8"?>
+<ds:datastoreItem xmlns:ds="http://schemas.openxmlformats.org/officeDocument/2006/customXml" ds:itemID="{63624CFE-ABEF-4BE0-8B4A-99CD131F03FA}">
+  <ds:schemaRefs>
+    <ds:schemaRef ds:uri="http://schemas.openxmlformats.org/officeDocument/2006/bibliography"/>
+  </ds:schemaRefs>
+</ds:datastoreItem>
+</file>
+
+<file path=customXml/itemProps3.xml><?xml version="1.0" encoding="utf-8"?>
 <ds:datastoreItem xmlns:ds="http://schemas.openxmlformats.org/officeDocument/2006/customXml" ds:itemID="{64BC12E5-750C-4B2A-9FFC-D984E91315A0}">
   <ds:schemaRefs>
     <ds:schemaRef ds:uri="http://schemas.microsoft.com/office/2006/metadata/contentType"/>
@@ -10740,22 +10770,6 @@
 </ds:datastoreItem>
 </file>
 
-<file path=customXml/itemProps2.xml><?xml version="1.0" encoding="utf-8"?>
-<ds:datastoreItem xmlns:ds="http://schemas.openxmlformats.org/officeDocument/2006/customXml" ds:itemID="{63624CFE-ABEF-4BE0-8B4A-99CD131F03FA}">
-  <ds:schemaRefs>
-    <ds:schemaRef ds:uri="http://schemas.openxmlformats.org/officeDocument/2006/bibliography"/>
-  </ds:schemaRefs>
-</ds:datastoreItem>
-</file>
-
-<file path=customXml/itemProps3.xml><?xml version="1.0" encoding="utf-8"?>
-<ds:datastoreItem xmlns:ds="http://schemas.openxmlformats.org/officeDocument/2006/customXml" ds:itemID="{42147BD2-FB94-4B5A-8697-6D227E5169FD}">
-  <ds:schemaRefs>
-    <ds:schemaRef ds:uri="http://schemas.microsoft.com/sharepoint/v3/contenttype/forms"/>
-  </ds:schemaRefs>
-</ds:datastoreItem>
-</file>
-
 <file path=customXml/itemProps4.xml><?xml version="1.0" encoding="utf-8"?>
 <ds:datastoreItem xmlns:ds="http://schemas.openxmlformats.org/officeDocument/2006/customXml" ds:itemID="{1646CF6B-6E78-4866-938E-011E670CDE3A}">
   <ds:schemaRefs>

</xml_diff>